<commit_message>
footprints, text, logo alignment and report
</commit_message>
<xml_diff>
--- a/Documents/PROGRESS REPORT OCT-NOV-DEC.docx
+++ b/Documents/PROGRESS REPORT OCT-NOV-DEC.docx
@@ -247,7 +247,6 @@
     <w:p>
       <w:pPr>
         <w:spacing w:line="360" w:lineRule="auto"/>
-        <w:ind w:left="709"/>
         <w:jc w:val="center"/>
         <w:rPr>
           <w:rFonts w:ascii="Times New Roman" w:hAnsi="Times New Roman" w:cs="Times New Roman"/>
@@ -267,7 +266,6 @@
     <w:p>
       <w:pPr>
         <w:spacing w:line="360" w:lineRule="auto"/>
-        <w:ind w:left="709"/>
         <w:jc w:val="center"/>
         <w:rPr>
           <w:rFonts w:ascii="Times New Roman" w:hAnsi="Times New Roman" w:cs="Times New Roman"/>
@@ -297,7 +295,6 @@
     <w:p>
       <w:pPr>
         <w:spacing w:line="360" w:lineRule="auto"/>
-        <w:ind w:left="709"/>
         <w:jc w:val="center"/>
         <w:rPr>
           <w:rFonts w:ascii="Times New Roman" w:hAnsi="Times New Roman" w:cs="Times New Roman"/>
@@ -311,13 +308,22 @@
           <w:sz w:val="32"/>
           <w:szCs w:val="24"/>
         </w:rPr>
-        <w:t>Tobias Newman Muhanguzi</w:t>
-      </w:r>
+        <w:t xml:space="preserve">Tobias Newman </w:t>
+      </w:r>
+      <w:proofErr w:type="spellStart"/>
+      <w:r>
+        <w:rPr>
+          <w:rFonts w:ascii="Times New Roman" w:hAnsi="Times New Roman" w:cs="Times New Roman"/>
+          <w:sz w:val="32"/>
+          <w:szCs w:val="24"/>
+        </w:rPr>
+        <w:t>Muhanguzi</w:t>
+      </w:r>
+      <w:proofErr w:type="spellEnd"/>
     </w:p>
     <w:p>
       <w:pPr>
         <w:spacing w:line="360" w:lineRule="auto"/>
-        <w:ind w:left="709"/>
         <w:jc w:val="center"/>
         <w:rPr>
           <w:rFonts w:ascii="Times New Roman" w:hAnsi="Times New Roman" w:cs="Times New Roman"/>
@@ -331,13 +337,48 @@
           <w:sz w:val="32"/>
           <w:szCs w:val="24"/>
         </w:rPr>
-        <w:t>(BTE., KyU)</w:t>
+        <w:t>(</w:t>
+      </w:r>
+      <w:proofErr w:type="gramStart"/>
+      <w:r>
+        <w:rPr>
+          <w:rFonts w:ascii="Times New Roman" w:hAnsi="Times New Roman" w:cs="Times New Roman"/>
+          <w:sz w:val="32"/>
+          <w:szCs w:val="24"/>
+        </w:rPr>
+        <w:t>BTE.,</w:t>
+      </w:r>
+      <w:proofErr w:type="gramEnd"/>
+      <w:r>
+        <w:rPr>
+          <w:rFonts w:ascii="Times New Roman" w:hAnsi="Times New Roman" w:cs="Times New Roman"/>
+          <w:sz w:val="32"/>
+          <w:szCs w:val="24"/>
+        </w:rPr>
+        <w:t xml:space="preserve"> </w:t>
+      </w:r>
+      <w:proofErr w:type="spellStart"/>
+      <w:r>
+        <w:rPr>
+          <w:rFonts w:ascii="Times New Roman" w:hAnsi="Times New Roman" w:cs="Times New Roman"/>
+          <w:sz w:val="32"/>
+          <w:szCs w:val="24"/>
+        </w:rPr>
+        <w:t>KyU</w:t>
+      </w:r>
+      <w:proofErr w:type="spellEnd"/>
+      <w:r>
+        <w:rPr>
+          <w:rFonts w:ascii="Times New Roman" w:hAnsi="Times New Roman" w:cs="Times New Roman"/>
+          <w:sz w:val="32"/>
+          <w:szCs w:val="24"/>
+        </w:rPr>
+        <w:t>)</w:t>
       </w:r>
     </w:p>
     <w:p>
       <w:pPr>
         <w:spacing w:after="0" w:line="360" w:lineRule="auto"/>
-        <w:ind w:left="709"/>
         <w:jc w:val="center"/>
         <w:rPr>
           <w:rFonts w:ascii="Times New Roman" w:eastAsia="Times New Roman" w:hAnsi="Times New Roman" w:cs="Times New Roman"/>
@@ -359,7 +400,6 @@
     <w:p>
       <w:pPr>
         <w:spacing w:line="360" w:lineRule="auto"/>
-        <w:ind w:left="709"/>
         <w:jc w:val="center"/>
         <w:rPr>
           <w:rFonts w:ascii="Times New Roman" w:hAnsi="Times New Roman" w:cs="Times New Roman"/>
@@ -379,7 +419,6 @@
     <w:p>
       <w:pPr>
         <w:spacing w:line="360" w:lineRule="auto"/>
-        <w:ind w:left="709"/>
         <w:jc w:val="center"/>
         <w:rPr>
           <w:rFonts w:ascii="Times New Roman" w:hAnsi="Times New Roman" w:cs="Times New Roman"/>
@@ -393,13 +432,40 @@
           <w:sz w:val="32"/>
           <w:szCs w:val="24"/>
         </w:rPr>
-        <w:t>Dr. Roseline Akol</w:t>
-      </w:r>
+        <w:t xml:space="preserve">Dr. </w:t>
+      </w:r>
+      <w:proofErr w:type="spellStart"/>
+      <w:r>
+        <w:rPr>
+          <w:rFonts w:ascii="Times New Roman" w:hAnsi="Times New Roman" w:cs="Times New Roman"/>
+          <w:sz w:val="32"/>
+          <w:szCs w:val="24"/>
+        </w:rPr>
+        <w:t>Roseline</w:t>
+      </w:r>
+      <w:proofErr w:type="spellEnd"/>
+      <w:r>
+        <w:rPr>
+          <w:rFonts w:ascii="Times New Roman" w:hAnsi="Times New Roman" w:cs="Times New Roman"/>
+          <w:sz w:val="32"/>
+          <w:szCs w:val="24"/>
+        </w:rPr>
+        <w:t xml:space="preserve"> </w:t>
+      </w:r>
+      <w:proofErr w:type="spellStart"/>
+      <w:r>
+        <w:rPr>
+          <w:rFonts w:ascii="Times New Roman" w:hAnsi="Times New Roman" w:cs="Times New Roman"/>
+          <w:sz w:val="32"/>
+          <w:szCs w:val="24"/>
+        </w:rPr>
+        <w:t>Akol</w:t>
+      </w:r>
+      <w:proofErr w:type="spellEnd"/>
     </w:p>
     <w:p>
       <w:pPr>
         <w:spacing w:line="360" w:lineRule="auto"/>
-        <w:ind w:left="709"/>
         <w:jc w:val="center"/>
         <w:rPr>
           <w:rFonts w:ascii="Times New Roman" w:hAnsi="Times New Roman" w:cs="Times New Roman"/>
@@ -413,13 +479,22 @@
           <w:sz w:val="32"/>
           <w:szCs w:val="24"/>
         </w:rPr>
-        <w:t>Dr. Mary Nsabagwa</w:t>
-      </w:r>
+        <w:t xml:space="preserve">Dr. Mary </w:t>
+      </w:r>
+      <w:proofErr w:type="spellStart"/>
+      <w:r>
+        <w:rPr>
+          <w:rFonts w:ascii="Times New Roman" w:hAnsi="Times New Roman" w:cs="Times New Roman"/>
+          <w:sz w:val="32"/>
+          <w:szCs w:val="24"/>
+        </w:rPr>
+        <w:t>Nsabagwa</w:t>
+      </w:r>
+      <w:proofErr w:type="spellEnd"/>
     </w:p>
     <w:p>
       <w:pPr>
         <w:spacing w:line="360" w:lineRule="auto"/>
-        <w:ind w:left="709"/>
         <w:jc w:val="center"/>
         <w:rPr>
           <w:rFonts w:ascii="Times New Roman" w:hAnsi="Times New Roman" w:cs="Times New Roman"/>
@@ -450,15 +525,7 @@
           <w:sz w:val="32"/>
           <w:szCs w:val="24"/>
         </w:rPr>
-        <w:t xml:space="preserve"> </w:t>
-      </w:r>
-      <w:r>
-        <w:rPr>
-          <w:rFonts w:ascii="Times New Roman" w:hAnsi="Times New Roman" w:cs="Times New Roman"/>
-          <w:sz w:val="32"/>
-          <w:szCs w:val="24"/>
-        </w:rPr>
-        <w:t>January 2026</w:t>
+        <w:t xml:space="preserve"> January 2026</w:t>
       </w:r>
     </w:p>
     <w:p>
@@ -488,12 +555,11 @@
         </w:numPr>
         <w:spacing w:after="240" w:line="360" w:lineRule="auto"/>
         <w:ind w:left="432" w:hanging="432"/>
-        <w:jc w:val="both"/>
+        <w:jc w:val="center"/>
         <w:rPr>
           <w:rFonts w:ascii="Times New Roman" w:hAnsi="Times New Roman" w:cs="Times New Roman"/>
           <w:b/>
           <w:color w:val="auto"/>
-          <w:sz w:val="24"/>
           <w:szCs w:val="24"/>
         </w:rPr>
       </w:pPr>
@@ -502,11 +568,10 @@
           <w:rFonts w:ascii="Times New Roman" w:hAnsi="Times New Roman" w:cs="Times New Roman"/>
           <w:b/>
           <w:color w:val="auto"/>
-          <w:sz w:val="24"/>
           <w:szCs w:val="24"/>
         </w:rPr>
         <w:lastRenderedPageBreak/>
-        <w:t>Introduction</w:t>
+        <w:t>Executive Summary</w:t>
       </w:r>
     </w:p>
     <w:p>
@@ -522,18 +587,80 @@
       <w:r>
         <w:rPr>
           <w:rFonts w:ascii="Times New Roman" w:hAnsi="Times New Roman" w:cs="Times New Roman"/>
-          <w:sz w:val="24"/>
-          <w:szCs w:val="24"/>
-        </w:rPr>
-        <w:t xml:space="preserve">This report details tasks </w:t>
-      </w:r>
-      <w:r>
-        <w:rPr>
-          <w:rFonts w:ascii="Times New Roman" w:hAnsi="Times New Roman" w:cs="Times New Roman"/>
-          <w:sz w:val="24"/>
-          <w:szCs w:val="24"/>
-        </w:rPr>
-        <w:t>done from the month of October, November and December 2026</w:t>
+          <w:noProof/>
+          <w:sz w:val="24"/>
+          <w:szCs w:val="24"/>
+        </w:rPr>
+        <w:drawing>
+          <wp:anchor distT="0" distB="0" distL="114300" distR="114300" simplePos="0" relativeHeight="251661312" behindDoc="0" locked="0" layoutInCell="1" allowOverlap="1">
+            <wp:simplePos x="0" y="0"/>
+            <wp:positionH relativeFrom="margin">
+              <wp:align>right</wp:align>
+            </wp:positionH>
+            <wp:positionV relativeFrom="paragraph">
+              <wp:posOffset>10795</wp:posOffset>
+            </wp:positionV>
+            <wp:extent cx="2638425" cy="2543810"/>
+            <wp:effectExtent l="0" t="0" r="9525" b="8890"/>
+            <wp:wrapSquare wrapText="bothSides"/>
+            <wp:docPr id="5" name="Picture 5"/>
+            <wp:cNvGraphicFramePr>
+              <a:graphicFrameLocks xmlns:a="http://schemas.openxmlformats.org/drawingml/2006/main" noChangeAspect="1"/>
+            </wp:cNvGraphicFramePr>
+            <a:graphic xmlns:a="http://schemas.openxmlformats.org/drawingml/2006/main">
+              <a:graphicData uri="http://schemas.openxmlformats.org/drawingml/2006/picture">
+                <pic:pic xmlns:pic="http://schemas.openxmlformats.org/drawingml/2006/picture">
+                  <pic:nvPicPr>
+                    <pic:cNvPr id="5" name="Screenshot 2026-01-08 164655.png"/>
+                    <pic:cNvPicPr/>
+                  </pic:nvPicPr>
+                  <pic:blipFill rotWithShape="1">
+                    <a:blip r:embed="rId6">
+                      <a:extLst>
+                        <a:ext uri="{28A0092B-C50C-407E-A947-70E740481C1C}">
+                          <a14:useLocalDpi xmlns:a14="http://schemas.microsoft.com/office/drawing/2010/main" val="0"/>
+                        </a:ext>
+                      </a:extLst>
+                    </a:blip>
+                    <a:srcRect l="15243" t="12634" r="19895" b="4834"/>
+                    <a:stretch/>
+                  </pic:blipFill>
+                  <pic:spPr bwMode="auto">
+                    <a:xfrm>
+                      <a:off x="0" y="0"/>
+                      <a:ext cx="2638425" cy="2543810"/>
+                    </a:xfrm>
+                    <a:prstGeom prst="rect">
+                      <a:avLst/>
+                    </a:prstGeom>
+                    <a:ln>
+                      <a:noFill/>
+                    </a:ln>
+                    <a:extLst>
+                      <a:ext uri="{53640926-AAD7-44D8-BBD7-CCE9431645EC}">
+                        <a14:shadowObscured xmlns:a14="http://schemas.microsoft.com/office/drawing/2010/main"/>
+                      </a:ext>
+                    </a:extLst>
+                  </pic:spPr>
+                </pic:pic>
+              </a:graphicData>
+            </a:graphic>
+            <wp14:sizeRelH relativeFrom="margin">
+              <wp14:pctWidth>0</wp14:pctWidth>
+            </wp14:sizeRelH>
+            <wp14:sizeRelV relativeFrom="margin">
+              <wp14:pctHeight>0</wp14:pctHeight>
+            </wp14:sizeRelV>
+          </wp:anchor>
+        </w:drawing>
+      </w:r>
+      <w:r>
+        <w:rPr>
+          <w:rFonts w:ascii="Times New Roman" w:hAnsi="Times New Roman" w:cs="Times New Roman"/>
+          <w:sz w:val="24"/>
+          <w:szCs w:val="24"/>
+        </w:rPr>
+        <w:t>This report details tasks done from the month of October, November and December 2026</w:t>
       </w:r>
       <w:r>
         <w:rPr>
@@ -542,6 +669,358 @@
           <w:szCs w:val="24"/>
         </w:rPr>
         <w:t>.</w:t>
+      </w:r>
+      <w:r>
+        <w:rPr>
+          <w:rFonts w:ascii="Times New Roman" w:hAnsi="Times New Roman" w:cs="Times New Roman"/>
+          <w:sz w:val="24"/>
+          <w:szCs w:val="24"/>
+        </w:rPr>
+        <w:t xml:space="preserve"> Aimed at developing two prototypes, and modifying the PCBs. These tasks lead to the completion of objective 1 of the proposal and with objective 2 under constant modification to develop the algorithm and system firmware. The system firmware has been focused mainly on power management while the communication will be assigned to an intern to work on it further. Currently, the task at hand is to test the prototype developed as I </w:t>
+      </w:r>
+      <w:r>
+        <w:rPr>
+          <w:rFonts w:ascii="Times New Roman" w:hAnsi="Times New Roman" w:cs="Times New Roman"/>
+          <w:sz w:val="24"/>
+          <w:szCs w:val="24"/>
+        </w:rPr>
+        <w:t>modify the PCB designs</w:t>
+      </w:r>
+      <w:r>
+        <w:rPr>
+          <w:rFonts w:ascii="Times New Roman" w:hAnsi="Times New Roman" w:cs="Times New Roman"/>
+          <w:sz w:val="24"/>
+          <w:szCs w:val="24"/>
+        </w:rPr>
+        <w:t>.</w:t>
+      </w:r>
+    </w:p>
+    <w:tbl>
+      <w:tblPr>
+        <w:tblStyle w:val="TableGrid"/>
+        <w:tblpPr w:leftFromText="180" w:rightFromText="180" w:vertAnchor="text" w:horzAnchor="page" w:tblpX="856" w:tblpY="1762"/>
+        <w:tblW w:w="11395" w:type="dxa"/>
+        <w:tblInd w:w="0" w:type="dxa"/>
+        <w:tblBorders>
+          <w:top w:val="none" w:sz="0" w:space="0" w:color="auto"/>
+          <w:left w:val="none" w:sz="0" w:space="0" w:color="auto"/>
+          <w:bottom w:val="none" w:sz="0" w:space="0" w:color="auto"/>
+          <w:right w:val="none" w:sz="0" w:space="0" w:color="auto"/>
+          <w:insideH w:val="none" w:sz="0" w:space="0" w:color="auto"/>
+          <w:insideV w:val="none" w:sz="0" w:space="0" w:color="auto"/>
+        </w:tblBorders>
+        <w:tblLook w:val="04A0" w:firstRow="1" w:lastRow="0" w:firstColumn="1" w:lastColumn="0" w:noHBand="0" w:noVBand="1"/>
+      </w:tblPr>
+      <w:tblGrid>
+        <w:gridCol w:w="3696"/>
+        <w:gridCol w:w="3756"/>
+        <w:gridCol w:w="3943"/>
+      </w:tblGrid>
+      <w:tr>
+        <w:trPr>
+          <w:trHeight w:val="3894"/>
+        </w:trPr>
+        <w:tc>
+          <w:tcPr>
+            <w:tcW w:w="3696" w:type="dxa"/>
+          </w:tcPr>
+          <w:p>
+            <w:pPr>
+              <w:pStyle w:val="Default"/>
+              <w:spacing w:after="240" w:line="360" w:lineRule="auto"/>
+              <w:jc w:val="both"/>
+              <w:rPr>
+                <w:rFonts w:ascii="Times New Roman" w:hAnsi="Times New Roman" w:cs="Times New Roman"/>
+                <w:color w:val="auto"/>
+              </w:rPr>
+            </w:pPr>
+            <w:r>
+              <w:rPr>
+                <w:rFonts w:ascii="Times New Roman" w:hAnsi="Times New Roman" w:cs="Times New Roman"/>
+                <w:noProof/>
+                <w:color w:val="auto"/>
+              </w:rPr>
+              <w:drawing>
+                <wp:inline distT="0" distB="0" distL="0" distR="0" wp14:anchorId="03F116F2" wp14:editId="5309EE59">
+                  <wp:extent cx="2037731" cy="1734898"/>
+                  <wp:effectExtent l="0" t="0" r="635" b="0"/>
+                  <wp:docPr id="7" name="Picture 7" descr="C:\Users\LENOVO\Downloads\IMG_1210.jpeg"/>
+                  <wp:cNvGraphicFramePr>
+                    <a:graphicFrameLocks xmlns:a="http://schemas.openxmlformats.org/drawingml/2006/main" noChangeAspect="1"/>
+                  </wp:cNvGraphicFramePr>
+                  <a:graphic xmlns:a="http://schemas.openxmlformats.org/drawingml/2006/main">
+                    <a:graphicData uri="http://schemas.openxmlformats.org/drawingml/2006/picture">
+                      <pic:pic xmlns:pic="http://schemas.openxmlformats.org/drawingml/2006/picture">
+                        <pic:nvPicPr>
+                          <pic:cNvPr id="0" name="Picture 3" descr="C:\Users\LENOVO\Downloads\IMG_1210.jpeg"/>
+                          <pic:cNvPicPr>
+                            <a:picLocks noChangeAspect="1" noChangeArrowheads="1"/>
+                          </pic:cNvPicPr>
+                        </pic:nvPicPr>
+                        <pic:blipFill rotWithShape="1">
+                          <a:blip r:embed="rId7" cstate="print">
+                            <a:extLst>
+                              <a:ext uri="{28A0092B-C50C-407E-A947-70E740481C1C}">
+                                <a14:useLocalDpi xmlns:a14="http://schemas.microsoft.com/office/drawing/2010/main" val="0"/>
+                              </a:ext>
+                            </a:extLst>
+                          </a:blip>
+                          <a:srcRect t="8487" r="19385"/>
+                          <a:stretch/>
+                        </pic:blipFill>
+                        <pic:spPr bwMode="auto">
+                          <a:xfrm>
+                            <a:off x="0" y="0"/>
+                            <a:ext cx="2055204" cy="1749775"/>
+                          </a:xfrm>
+                          <a:prstGeom prst="rect">
+                            <a:avLst/>
+                          </a:prstGeom>
+                          <a:noFill/>
+                          <a:ln>
+                            <a:noFill/>
+                          </a:ln>
+                          <a:extLst>
+                            <a:ext uri="{53640926-AAD7-44D8-BBD7-CCE9431645EC}">
+                              <a14:shadowObscured xmlns:a14="http://schemas.microsoft.com/office/drawing/2010/main"/>
+                            </a:ext>
+                          </a:extLst>
+                        </pic:spPr>
+                      </pic:pic>
+                    </a:graphicData>
+                  </a:graphic>
+                </wp:inline>
+              </w:drawing>
+            </w:r>
+          </w:p>
+          <w:p>
+            <w:pPr>
+              <w:pStyle w:val="Default"/>
+              <w:spacing w:after="240" w:line="360" w:lineRule="auto"/>
+              <w:jc w:val="both"/>
+              <w:rPr>
+                <w:rFonts w:ascii="Times New Roman" w:hAnsi="Times New Roman" w:cs="Times New Roman"/>
+                <w:color w:val="auto"/>
+              </w:rPr>
+            </w:pPr>
+            <w:r>
+              <w:rPr>
+                <w:rFonts w:ascii="Times New Roman" w:hAnsi="Times New Roman" w:cs="Times New Roman"/>
+                <w:color w:val="auto"/>
+              </w:rPr>
+              <w:t xml:space="preserve">Prototype set-up </w:t>
+            </w:r>
+          </w:p>
+        </w:tc>
+        <w:tc>
+          <w:tcPr>
+            <w:tcW w:w="3756" w:type="dxa"/>
+          </w:tcPr>
+          <w:p>
+            <w:pPr>
+              <w:pStyle w:val="Default"/>
+              <w:spacing w:after="240" w:line="360" w:lineRule="auto"/>
+              <w:jc w:val="both"/>
+              <w:rPr>
+                <w:rFonts w:ascii="Times New Roman" w:hAnsi="Times New Roman" w:cs="Times New Roman"/>
+                <w:color w:val="auto"/>
+              </w:rPr>
+            </w:pPr>
+            <w:r>
+              <w:rPr>
+                <w:rFonts w:ascii="Times New Roman" w:hAnsi="Times New Roman" w:cs="Times New Roman"/>
+                <w:noProof/>
+              </w:rPr>
+              <w:drawing>
+                <wp:inline distT="0" distB="0" distL="0" distR="0" wp14:anchorId="3F099B28" wp14:editId="6E922AAA">
+                  <wp:extent cx="1980409" cy="1725433"/>
+                  <wp:effectExtent l="0" t="0" r="1270" b="8255"/>
+                  <wp:docPr id="8" name="Picture 8" descr="D:\AWS PROJECT\AWS\IMAGES\GATEWAY BOARD images\Current design\FRONT GREEN.png"/>
+                  <wp:cNvGraphicFramePr>
+                    <a:graphicFrameLocks xmlns:a="http://schemas.openxmlformats.org/drawingml/2006/main" noChangeAspect="1"/>
+                  </wp:cNvGraphicFramePr>
+                  <a:graphic xmlns:a="http://schemas.openxmlformats.org/drawingml/2006/main">
+                    <a:graphicData uri="http://schemas.openxmlformats.org/drawingml/2006/picture">
+                      <pic:pic xmlns:pic="http://schemas.openxmlformats.org/drawingml/2006/picture">
+                        <pic:nvPicPr>
+                          <pic:cNvPr id="0" name="Picture 2" descr="D:\AWS PROJECT\AWS\IMAGES\GATEWAY BOARD images\Current design\FRONT GREEN.png"/>
+                          <pic:cNvPicPr>
+                            <a:picLocks noChangeAspect="1" noChangeArrowheads="1"/>
+                          </pic:cNvPicPr>
+                        </pic:nvPicPr>
+                        <pic:blipFill>
+                          <a:blip r:embed="rId8" cstate="print">
+                            <a:extLst>
+                              <a:ext uri="{28A0092B-C50C-407E-A947-70E740481C1C}">
+                                <a14:useLocalDpi xmlns:a14="http://schemas.microsoft.com/office/drawing/2010/main" val="0"/>
+                              </a:ext>
+                            </a:extLst>
+                          </a:blip>
+                          <a:srcRect/>
+                          <a:stretch>
+                            <a:fillRect/>
+                          </a:stretch>
+                        </pic:blipFill>
+                        <pic:spPr bwMode="auto">
+                          <a:xfrm>
+                            <a:off x="0" y="0"/>
+                            <a:ext cx="2061052" cy="1795693"/>
+                          </a:xfrm>
+                          <a:prstGeom prst="rect">
+                            <a:avLst/>
+                          </a:prstGeom>
+                          <a:noFill/>
+                          <a:ln>
+                            <a:noFill/>
+                          </a:ln>
+                        </pic:spPr>
+                      </pic:pic>
+                    </a:graphicData>
+                  </a:graphic>
+                </wp:inline>
+              </w:drawing>
+            </w:r>
+          </w:p>
+          <w:p>
+            <w:pPr>
+              <w:pStyle w:val="Default"/>
+              <w:spacing w:after="240" w:line="360" w:lineRule="auto"/>
+              <w:jc w:val="both"/>
+              <w:rPr>
+                <w:rFonts w:ascii="Times New Roman" w:hAnsi="Times New Roman" w:cs="Times New Roman"/>
+                <w:color w:val="auto"/>
+              </w:rPr>
+            </w:pPr>
+            <w:r>
+              <w:rPr>
+                <w:rFonts w:ascii="Times New Roman" w:hAnsi="Times New Roman" w:cs="Times New Roman"/>
+                <w:color w:val="auto"/>
+              </w:rPr>
+              <w:t>PCB design</w:t>
+            </w:r>
+          </w:p>
+        </w:tc>
+        <w:tc>
+          <w:tcPr>
+            <w:tcW w:w="3943" w:type="dxa"/>
+          </w:tcPr>
+          <w:p>
+            <w:pPr>
+              <w:pStyle w:val="Default"/>
+              <w:spacing w:after="240" w:line="360" w:lineRule="auto"/>
+              <w:jc w:val="both"/>
+              <w:rPr>
+                <w:rFonts w:ascii="Times New Roman" w:hAnsi="Times New Roman" w:cs="Times New Roman"/>
+                <w:color w:val="auto"/>
+              </w:rPr>
+            </w:pPr>
+            <w:r>
+              <w:rPr>
+                <w:rFonts w:ascii="Times New Roman" w:hAnsi="Times New Roman" w:cs="Times New Roman"/>
+                <w:noProof/>
+              </w:rPr>
+              <w:drawing>
+                <wp:anchor distT="0" distB="0" distL="114300" distR="114300" simplePos="0" relativeHeight="251663360" behindDoc="0" locked="0" layoutInCell="1" allowOverlap="1" wp14:anchorId="787BB37D" wp14:editId="3CA1CCCE">
+                  <wp:simplePos x="0" y="0"/>
+                  <wp:positionH relativeFrom="margin">
+                    <wp:posOffset>-21590</wp:posOffset>
+                  </wp:positionH>
+                  <wp:positionV relativeFrom="paragraph">
+                    <wp:posOffset>0</wp:posOffset>
+                  </wp:positionV>
+                  <wp:extent cx="1945005" cy="1979295"/>
+                  <wp:effectExtent l="0" t="0" r="0" b="1905"/>
+                  <wp:wrapTopAndBottom/>
+                  <wp:docPr id="9" name="Picture 9"/>
+                  <wp:cNvGraphicFramePr>
+                    <a:graphicFrameLocks xmlns:a="http://schemas.openxmlformats.org/drawingml/2006/main" noChangeAspect="1"/>
+                  </wp:cNvGraphicFramePr>
+                  <a:graphic xmlns:a="http://schemas.openxmlformats.org/drawingml/2006/main">
+                    <a:graphicData uri="http://schemas.openxmlformats.org/drawingml/2006/picture">
+                      <pic:pic xmlns:pic="http://schemas.openxmlformats.org/drawingml/2006/picture">
+                        <pic:nvPicPr>
+                          <pic:cNvPr id="6" name="Screenshot 2026-01-08 214238.png"/>
+                          <pic:cNvPicPr/>
+                        </pic:nvPicPr>
+                        <pic:blipFill rotWithShape="1">
+                          <a:blip r:embed="rId9" cstate="print">
+                            <a:extLst>
+                              <a:ext uri="{28A0092B-C50C-407E-A947-70E740481C1C}">
+                                <a14:useLocalDpi xmlns:a14="http://schemas.microsoft.com/office/drawing/2010/main" val="0"/>
+                              </a:ext>
+                            </a:extLst>
+                          </a:blip>
+                          <a:srcRect l="11423" t="8617" r="27828" b="8238"/>
+                          <a:stretch/>
+                        </pic:blipFill>
+                        <pic:spPr bwMode="auto">
+                          <a:xfrm>
+                            <a:off x="0" y="0"/>
+                            <a:ext cx="1945005" cy="1979295"/>
+                          </a:xfrm>
+                          <a:prstGeom prst="rect">
+                            <a:avLst/>
+                          </a:prstGeom>
+                          <a:ln>
+                            <a:noFill/>
+                          </a:ln>
+                          <a:extLst>
+                            <a:ext uri="{53640926-AAD7-44D8-BBD7-CCE9431645EC}">
+                              <a14:shadowObscured xmlns:a14="http://schemas.microsoft.com/office/drawing/2010/main"/>
+                            </a:ext>
+                          </a:extLst>
+                        </pic:spPr>
+                      </pic:pic>
+                    </a:graphicData>
+                  </a:graphic>
+                  <wp14:sizeRelH relativeFrom="margin">
+                    <wp14:pctWidth>0</wp14:pctWidth>
+                  </wp14:sizeRelH>
+                  <wp14:sizeRelV relativeFrom="margin">
+                    <wp14:pctHeight>0</wp14:pctHeight>
+                  </wp14:sizeRelV>
+                </wp:anchor>
+              </w:drawing>
+            </w:r>
+            <w:r>
+              <w:rPr>
+                <w:rFonts w:ascii="Times New Roman" w:hAnsi="Times New Roman" w:cs="Times New Roman"/>
+                <w:color w:val="auto"/>
+              </w:rPr>
+              <w:t>Case design</w:t>
+            </w:r>
+          </w:p>
+        </w:tc>
+      </w:tr>
+    </w:tbl>
+    <w:p>
+      <w:pPr>
+        <w:spacing w:line="360" w:lineRule="auto"/>
+        <w:jc w:val="both"/>
+        <w:rPr>
+          <w:rFonts w:ascii="Times New Roman" w:eastAsiaTheme="majorEastAsia" w:hAnsi="Times New Roman" w:cs="Times New Roman"/>
+          <w:color w:val="000000" w:themeColor="text1"/>
+          <w:sz w:val="24"/>
+          <w:szCs w:val="24"/>
+        </w:rPr>
+      </w:pPr>
+      <w:r>
+        <w:rPr>
+          <w:rFonts w:ascii="Times New Roman" w:hAnsi="Times New Roman" w:cs="Times New Roman"/>
+          <w:color w:val="000000" w:themeColor="text1"/>
+          <w:sz w:val="24"/>
+          <w:szCs w:val="24"/>
+        </w:rPr>
+        <w:t>The images below show the design modifications of the system, through the three stages of Prototype development, PCB design and modification, and case design. The remaining step being frame and mounting fabrication. Prototype development involved also development of the firmware and algorithm for power management, logic and communication scheduling.</w:t>
+      </w:r>
+      <w:r>
+        <w:rPr>
+          <w:rFonts w:ascii="Times New Roman" w:hAnsi="Times New Roman" w:cs="Times New Roman"/>
+          <w:color w:val="000000" w:themeColor="text1"/>
+          <w:sz w:val="24"/>
+          <w:szCs w:val="24"/>
+        </w:rPr>
+        <w:br w:type="page"/>
       </w:r>
     </w:p>
     <w:p>
@@ -563,6 +1042,7 @@
           <w:color w:val="000000" w:themeColor="text1"/>
           <w:szCs w:val="24"/>
         </w:rPr>
+        <w:lastRenderedPageBreak/>
         <w:t>Month of October, 2025</w:t>
       </w:r>
     </w:p>
@@ -667,7 +1147,33 @@
           <w:sz w:val="24"/>
           <w:szCs w:val="24"/>
         </w:rPr>
-        <w:t xml:space="preserve"> to utilise an external antenna for improved range.</w:t>
+        <w:t xml:space="preserve"> to </w:t>
+      </w:r>
+      <w:proofErr w:type="spellStart"/>
+      <w:r>
+        <w:rPr>
+          <w:rFonts w:ascii="Times New Roman" w:hAnsi="Times New Roman" w:cs="Times New Roman"/>
+          <w:sz w:val="24"/>
+          <w:szCs w:val="24"/>
+        </w:rPr>
+        <w:t>utilise</w:t>
+      </w:r>
+      <w:proofErr w:type="spellEnd"/>
+      <w:r>
+        <w:rPr>
+          <w:rFonts w:ascii="Times New Roman" w:hAnsi="Times New Roman" w:cs="Times New Roman"/>
+          <w:sz w:val="24"/>
+          <w:szCs w:val="24"/>
+        </w:rPr>
+        <w:t xml:space="preserve"> an external antenna for improved range.</w:t>
+      </w:r>
+      <w:r>
+        <w:rPr>
+          <w:rFonts w:ascii="Times New Roman" w:hAnsi="Times New Roman" w:cs="Times New Roman"/>
+          <w:sz w:val="24"/>
+          <w:szCs w:val="24"/>
+        </w:rPr>
+        <w:t xml:space="preserve"> The images below show the upgrade of the MCU on Gateway PCB.</w:t>
       </w:r>
     </w:p>
     <w:p>
@@ -705,7 +1211,7 @@
                     </pic:cNvPicPr>
                   </pic:nvPicPr>
                   <pic:blipFill>
-                    <a:blip r:embed="rId6" cstate="print">
+                    <a:blip r:embed="rId10" cstate="print">
                       <a:extLst>
                         <a:ext uri="{28A0092B-C50C-407E-A947-70E740481C1C}">
                           <a14:useLocalDpi xmlns:a14="http://schemas.microsoft.com/office/drawing/2010/main" val="0"/>
@@ -769,7 +1275,7 @@
                     </pic:cNvPicPr>
                   </pic:nvPicPr>
                   <pic:blipFill>
-                    <a:blip r:embed="rId7" cstate="print">
+                    <a:blip r:embed="rId11" cstate="print">
                       <a:extLst>
                         <a:ext uri="{28A0092B-C50C-407E-A947-70E740481C1C}">
                           <a14:useLocalDpi xmlns:a14="http://schemas.microsoft.com/office/drawing/2010/main" val="0"/>
@@ -845,6 +1351,14 @@
         </w:rPr>
         <w:t xml:space="preserve"> onto the power board to enable real-time active power monitoring and adjustment.</w:t>
       </w:r>
+      <w:r>
+        <w:rPr>
+          <w:rFonts w:ascii="Times New Roman" w:hAnsi="Times New Roman" w:cs="Times New Roman"/>
+          <w:sz w:val="24"/>
+          <w:szCs w:val="24"/>
+        </w:rPr>
+        <w:t xml:space="preserve"> The images below show the back side of the Power board with STM32</w:t>
+      </w:r>
     </w:p>
     <w:p>
       <w:pPr>
@@ -862,7 +1376,6 @@
           <w:sz w:val="24"/>
           <w:szCs w:val="24"/>
         </w:rPr>
-        <w:lastRenderedPageBreak/>
         <w:t xml:space="preserve">    </w:t>
       </w:r>
       <w:r>
@@ -890,7 +1403,7 @@
                     </pic:cNvPicPr>
                   </pic:nvPicPr>
                   <pic:blipFill rotWithShape="1">
-                    <a:blip r:embed="rId8">
+                    <a:blip r:embed="rId12">
                       <a:extLst>
                         <a:ext uri="{28A0092B-C50C-407E-A947-70E740481C1C}">
                           <a14:useLocalDpi xmlns:a14="http://schemas.microsoft.com/office/drawing/2010/main" val="0"/>
@@ -957,7 +1470,7 @@
                     </pic:cNvPicPr>
                   </pic:nvPicPr>
                   <pic:blipFill>
-                    <a:blip r:embed="rId9" cstate="print">
+                    <a:blip r:embed="rId13" cstate="print">
                       <a:extLst>
                         <a:ext uri="{28A0092B-C50C-407E-A947-70E740481C1C}">
                           <a14:useLocalDpi xmlns:a14="http://schemas.microsoft.com/office/drawing/2010/main" val="0"/>
@@ -988,8 +1501,6 @@
           </wp:inline>
         </w:drawing>
       </w:r>
-      <w:bookmarkStart w:id="0" w:name="_GoBack"/>
-      <w:bookmarkEnd w:id="0"/>
     </w:p>
     <w:p>
       <w:pPr>
@@ -1008,6 +1519,7 @@
           <w:sz w:val="24"/>
           <w:szCs w:val="24"/>
         </w:rPr>
+        <w:lastRenderedPageBreak/>
         <w:t>Inter-board Communication:</w:t>
       </w:r>
       <w:r>
@@ -1291,7 +1803,25 @@
           <w:sz w:val="24"/>
           <w:szCs w:val="24"/>
         </w:rPr>
-        <w:t xml:space="preserve"> Design a logic circuit to switch the FTDI UART connection between the Main MCU, GSM, and LoRa modules, allowing all to be programmed via the single USB-C port.</w:t>
+        <w:t xml:space="preserve"> Design a logic circuit to switch the FTDI UART connection between the Main MCU, GSM, and </w:t>
+      </w:r>
+      <w:proofErr w:type="spellStart"/>
+      <w:r>
+        <w:rPr>
+          <w:rFonts w:ascii="Times New Roman" w:hAnsi="Times New Roman" w:cs="Times New Roman"/>
+          <w:sz w:val="24"/>
+          <w:szCs w:val="24"/>
+        </w:rPr>
+        <w:t>LoRa</w:t>
+      </w:r>
+      <w:proofErr w:type="spellEnd"/>
+      <w:r>
+        <w:rPr>
+          <w:rFonts w:ascii="Times New Roman" w:hAnsi="Times New Roman" w:cs="Times New Roman"/>
+          <w:sz w:val="24"/>
+          <w:szCs w:val="24"/>
+        </w:rPr>
+        <w:t xml:space="preserve"> modules, allowing all to be programmed via the single USB-C port.</w:t>
       </w:r>
     </w:p>
     <w:p>
@@ -1347,7 +1877,43 @@
           <w:sz w:val="24"/>
           <w:szCs w:val="24"/>
         </w:rPr>
-        <w:t xml:space="preserve"> Finalise the PCB layout only after the prototype circuits have been proven correct to minimise fabrication errors.</w:t>
+        <w:t xml:space="preserve"> </w:t>
+      </w:r>
+      <w:proofErr w:type="spellStart"/>
+      <w:r>
+        <w:rPr>
+          <w:rFonts w:ascii="Times New Roman" w:hAnsi="Times New Roman" w:cs="Times New Roman"/>
+          <w:sz w:val="24"/>
+          <w:szCs w:val="24"/>
+        </w:rPr>
+        <w:t>Finalise</w:t>
+      </w:r>
+      <w:proofErr w:type="spellEnd"/>
+      <w:r>
+        <w:rPr>
+          <w:rFonts w:ascii="Times New Roman" w:hAnsi="Times New Roman" w:cs="Times New Roman"/>
+          <w:sz w:val="24"/>
+          <w:szCs w:val="24"/>
+        </w:rPr>
+        <w:t xml:space="preserve"> the PCB layout only after the prototype circuits have been proven correct to </w:t>
+      </w:r>
+      <w:proofErr w:type="spellStart"/>
+      <w:r>
+        <w:rPr>
+          <w:rFonts w:ascii="Times New Roman" w:hAnsi="Times New Roman" w:cs="Times New Roman"/>
+          <w:sz w:val="24"/>
+          <w:szCs w:val="24"/>
+        </w:rPr>
+        <w:t>minimise</w:t>
+      </w:r>
+      <w:proofErr w:type="spellEnd"/>
+      <w:r>
+        <w:rPr>
+          <w:rFonts w:ascii="Times New Roman" w:hAnsi="Times New Roman" w:cs="Times New Roman"/>
+          <w:sz w:val="24"/>
+          <w:szCs w:val="24"/>
+        </w:rPr>
+        <w:t xml:space="preserve"> fabrication errors.</w:t>
       </w:r>
     </w:p>
     <w:p>
@@ -1371,7 +1937,6 @@
           <w:sz w:val="24"/>
           <w:szCs w:val="24"/>
         </w:rPr>
-        <w:lastRenderedPageBreak/>
         <w:t xml:space="preserve">Plan for the Upcoming </w:t>
       </w:r>
       <w:r>
@@ -1467,6 +2032,27 @@
           <w:szCs w:val="24"/>
         </w:rPr>
         <w:t xml:space="preserve"> Make necessary adjustments to the PCB design based on prototyping results.</w:t>
+      </w:r>
+    </w:p>
+    <w:p>
+      <w:pPr>
+        <w:spacing w:line="259" w:lineRule="auto"/>
+        <w:rPr>
+          <w:rFonts w:ascii="Times New Roman" w:eastAsiaTheme="majorEastAsia" w:hAnsi="Times New Roman" w:cs="Times New Roman"/>
+          <w:b/>
+          <w:color w:val="000000" w:themeColor="text1"/>
+          <w:sz w:val="32"/>
+          <w:szCs w:val="24"/>
+        </w:rPr>
+      </w:pPr>
+      <w:r>
+        <w:rPr>
+          <w:rFonts w:ascii="Times New Roman" w:hAnsi="Times New Roman" w:cs="Times New Roman"/>
+          <w:b/>
+          <w:color w:val="000000" w:themeColor="text1"/>
+          <w:szCs w:val="24"/>
+        </w:rPr>
+        <w:br w:type="page"/>
       </w:r>
     </w:p>
     <w:p>
@@ -1488,6 +2074,7 @@
           <w:color w:val="000000" w:themeColor="text1"/>
           <w:szCs w:val="24"/>
         </w:rPr>
+        <w:lastRenderedPageBreak/>
         <w:t>Month of October, 2025</w:t>
       </w:r>
     </w:p>
@@ -1698,7 +2285,51 @@
           <w:rFonts w:ascii="Times New Roman" w:hAnsi="Times New Roman" w:cs="Times New Roman"/>
           <w:color w:val="auto"/>
         </w:rPr>
-        <w:t xml:space="preserve">The ESP32 utilizes a single extra UART port for both the GSM and LoRa modules. This requires the modules to operate mutually exclusively (when one is on, the other must be off). </w:t>
+        <w:t>The ESP32 utilizes a single extr</w:t>
+      </w:r>
+      <w:r>
+        <w:rPr>
+          <w:rFonts w:ascii="Times New Roman" w:hAnsi="Times New Roman" w:cs="Times New Roman"/>
+          <w:color w:val="auto"/>
+        </w:rPr>
+        <w:t xml:space="preserve">a UART port for both the GSM &amp; </w:t>
+      </w:r>
+      <w:proofErr w:type="spellStart"/>
+      <w:r>
+        <w:rPr>
+          <w:rFonts w:ascii="Times New Roman" w:hAnsi="Times New Roman" w:cs="Times New Roman"/>
+          <w:color w:val="auto"/>
+        </w:rPr>
+        <w:t>LoRa</w:t>
+      </w:r>
+      <w:proofErr w:type="spellEnd"/>
+      <w:r>
+        <w:rPr>
+          <w:rFonts w:ascii="Times New Roman" w:hAnsi="Times New Roman" w:cs="Times New Roman"/>
+          <w:color w:val="auto"/>
+        </w:rPr>
+        <w:t xml:space="preserve"> modules. This requires</w:t>
+      </w:r>
+      <w:r>
+        <w:rPr>
+          <w:rFonts w:ascii="Times New Roman" w:hAnsi="Times New Roman" w:cs="Times New Roman"/>
+          <w:color w:val="auto"/>
+        </w:rPr>
+        <w:t xml:space="preserve"> modules to operate mutually exclusively (w</w:t>
+      </w:r>
+      <w:r>
+        <w:rPr>
+          <w:rFonts w:ascii="Times New Roman" w:hAnsi="Times New Roman" w:cs="Times New Roman"/>
+          <w:color w:val="auto"/>
+        </w:rPr>
+        <w:t>hen one is on, the other is</w:t>
+      </w:r>
+      <w:r>
+        <w:rPr>
+          <w:rFonts w:ascii="Times New Roman" w:hAnsi="Times New Roman" w:cs="Times New Roman"/>
+          <w:color w:val="auto"/>
+        </w:rPr>
+        <w:t xml:space="preserve"> off). </w:t>
       </w:r>
     </w:p>
     <w:p>
@@ -1717,7 +2348,6 @@
           <w:bCs/>
           <w:color w:val="auto"/>
         </w:rPr>
-        <w:lastRenderedPageBreak/>
         <w:t xml:space="preserve">GSM Timing Logic: </w:t>
       </w:r>
       <w:r>
@@ -1850,6 +2480,7 @@
           <w:color w:val="000000" w:themeColor="text1"/>
           <w:szCs w:val="24"/>
         </w:rPr>
+        <w:lastRenderedPageBreak/>
         <w:t>Month of December, 2025</w:t>
       </w:r>
     </w:p>
@@ -1868,28 +2499,145 @@
           <w:rFonts w:ascii="Times New Roman" w:hAnsi="Times New Roman" w:cs="Times New Roman"/>
           <w:color w:val="auto"/>
         </w:rPr>
-        <w:t>In this month I</w:t>
-      </w:r>
-      <w:r>
-        <w:rPr>
-          <w:rFonts w:ascii="Times New Roman" w:hAnsi="Times New Roman" w:cs="Times New Roman"/>
-          <w:color w:val="auto"/>
-        </w:rPr>
-        <w:t xml:space="preserve"> </w:t>
-      </w:r>
-      <w:r>
-        <w:rPr>
-          <w:rFonts w:ascii="Times New Roman" w:hAnsi="Times New Roman" w:cs="Times New Roman"/>
-          <w:color w:val="auto"/>
-        </w:rPr>
-        <w:t xml:space="preserve">developed </w:t>
-      </w:r>
-      <w:r>
-        <w:rPr>
-          <w:rFonts w:ascii="Times New Roman" w:hAnsi="Times New Roman" w:cs="Times New Roman"/>
-          <w:color w:val="auto"/>
-        </w:rPr>
-        <w:t xml:space="preserve">two prototypes of the power system board and gateway system board, firmware development, and full system integration testing. One of the prototype is a control, upon which modifications are done to perfect the other. In turn help to modify the PCB design. Major efforts were directed towards designing and validating the Power Board, implementing power monitoring firmware on the STM32F401 and resolving communication as well as boot-related challenges on the ESP32 Gateway Board. Additionally, version control practices were established through a shared GitHub repository, and PCB designs were revisited to reflect all validated prototype changes. Overall, the month marked a transition from isolated prototyping to a more cohesive and integrated system design to improve the PCBs. </w:t>
+        <w:t>In this month I developed two prototypes of the power system board and gateway system board, firmware development, and full system integration testing. One of the prototype is a control, upon which modifications are done to perfect the other. In turn help to modify the PCB design. Major efforts were directed towards designing and validating the Power Board, implementing power monitoring firmware on the STM32F401 and resolving communication as well as boot-related challenges on the ESP32 Gateway Board. Additionally, version control practices were established through a shared GitHub repository, and PCB designs were revisited to reflect all validated prototype changes. Overall, the month marked a transition from isolated prototyping to a more cohesive and integrated system design to improve the PCBs.</w:t>
+      </w:r>
+      <w:r>
+        <w:rPr>
+          <w:rFonts w:ascii="Times New Roman" w:hAnsi="Times New Roman" w:cs="Times New Roman"/>
+          <w:color w:val="auto"/>
+        </w:rPr>
+        <w:t xml:space="preserve"> The images below show the prototype, on the left is the Gateway and Right is the power and Gateway, being powered by 3 batteries with sensors connected.</w:t>
+      </w:r>
+    </w:p>
+    <w:p>
+      <w:pPr>
+        <w:pStyle w:val="Default"/>
+        <w:spacing w:after="240" w:line="360" w:lineRule="auto"/>
+        <w:jc w:val="both"/>
+        <w:rPr>
+          <w:rFonts w:ascii="Times New Roman" w:hAnsi="Times New Roman" w:cs="Times New Roman"/>
+          <w:color w:val="auto"/>
+        </w:rPr>
+      </w:pPr>
+      <w:r>
+        <w:rPr>
+          <w:rFonts w:ascii="Times New Roman" w:hAnsi="Times New Roman" w:cs="Times New Roman"/>
+          <w:noProof/>
+          <w:color w:val="auto"/>
+        </w:rPr>
+        <w:drawing>
+          <wp:inline distT="0" distB="0" distL="0" distR="0">
+            <wp:extent cx="3183118" cy="2387339"/>
+            <wp:effectExtent l="0" t="0" r="0" b="0"/>
+            <wp:docPr id="2" name="Picture 2" descr="C:\Users\LENOVO\Downloads\IMG_1218.jpeg"/>
+            <wp:cNvGraphicFramePr>
+              <a:graphicFrameLocks xmlns:a="http://schemas.openxmlformats.org/drawingml/2006/main" noChangeAspect="1"/>
+            </wp:cNvGraphicFramePr>
+            <a:graphic xmlns:a="http://schemas.openxmlformats.org/drawingml/2006/main">
+              <a:graphicData uri="http://schemas.openxmlformats.org/drawingml/2006/picture">
+                <pic:pic xmlns:pic="http://schemas.openxmlformats.org/drawingml/2006/picture">
+                  <pic:nvPicPr>
+                    <pic:cNvPr id="0" name="Picture 2" descr="C:\Users\LENOVO\Downloads\IMG_1218.jpeg"/>
+                    <pic:cNvPicPr>
+                      <a:picLocks noChangeAspect="1" noChangeArrowheads="1"/>
+                    </pic:cNvPicPr>
+                  </pic:nvPicPr>
+                  <pic:blipFill>
+                    <a:blip r:embed="rId14" cstate="print">
+                      <a:extLst>
+                        <a:ext uri="{28A0092B-C50C-407E-A947-70E740481C1C}">
+                          <a14:useLocalDpi xmlns:a14="http://schemas.microsoft.com/office/drawing/2010/main" val="0"/>
+                        </a:ext>
+                      </a:extLst>
+                    </a:blip>
+                    <a:srcRect/>
+                    <a:stretch>
+                      <a:fillRect/>
+                    </a:stretch>
+                  </pic:blipFill>
+                  <pic:spPr bwMode="auto">
+                    <a:xfrm>
+                      <a:off x="0" y="0"/>
+                      <a:ext cx="3194993" cy="2396245"/>
+                    </a:xfrm>
+                    <a:prstGeom prst="rect">
+                      <a:avLst/>
+                    </a:prstGeom>
+                    <a:noFill/>
+                    <a:ln>
+                      <a:noFill/>
+                    </a:ln>
+                  </pic:spPr>
+                </pic:pic>
+              </a:graphicData>
+            </a:graphic>
+          </wp:inline>
+        </w:drawing>
+      </w:r>
+      <w:r>
+        <w:rPr>
+          <w:rFonts w:ascii="Times New Roman" w:hAnsi="Times New Roman" w:cs="Times New Roman"/>
+          <w:color w:val="auto"/>
+        </w:rPr>
+        <w:t xml:space="preserve">   </w:t>
+      </w:r>
+      <w:r>
+        <w:rPr>
+          <w:rFonts w:ascii="Times New Roman" w:hAnsi="Times New Roman" w:cs="Times New Roman"/>
+          <w:noProof/>
+          <w:color w:val="auto"/>
+        </w:rPr>
+        <w:drawing>
+          <wp:inline distT="0" distB="0" distL="0" distR="0">
+            <wp:extent cx="2793165" cy="2378063"/>
+            <wp:effectExtent l="0" t="0" r="7620" b="3810"/>
+            <wp:docPr id="3" name="Picture 3" descr="C:\Users\LENOVO\Downloads\IMG_1210.jpeg"/>
+            <wp:cNvGraphicFramePr>
+              <a:graphicFrameLocks xmlns:a="http://schemas.openxmlformats.org/drawingml/2006/main" noChangeAspect="1"/>
+            </wp:cNvGraphicFramePr>
+            <a:graphic xmlns:a="http://schemas.openxmlformats.org/drawingml/2006/main">
+              <a:graphicData uri="http://schemas.openxmlformats.org/drawingml/2006/picture">
+                <pic:pic xmlns:pic="http://schemas.openxmlformats.org/drawingml/2006/picture">
+                  <pic:nvPicPr>
+                    <pic:cNvPr id="0" name="Picture 3" descr="C:\Users\LENOVO\Downloads\IMG_1210.jpeg"/>
+                    <pic:cNvPicPr>
+                      <a:picLocks noChangeAspect="1" noChangeArrowheads="1"/>
+                    </pic:cNvPicPr>
+                  </pic:nvPicPr>
+                  <pic:blipFill rotWithShape="1">
+                    <a:blip r:embed="rId15" cstate="print">
+                      <a:extLst>
+                        <a:ext uri="{28A0092B-C50C-407E-A947-70E740481C1C}">
+                          <a14:useLocalDpi xmlns:a14="http://schemas.microsoft.com/office/drawing/2010/main" val="0"/>
+                        </a:ext>
+                      </a:extLst>
+                    </a:blip>
+                    <a:srcRect t="8487" r="19385"/>
+                    <a:stretch/>
+                  </pic:blipFill>
+                  <pic:spPr bwMode="auto">
+                    <a:xfrm>
+                      <a:off x="0" y="0"/>
+                      <a:ext cx="2807464" cy="2390237"/>
+                    </a:xfrm>
+                    <a:prstGeom prst="rect">
+                      <a:avLst/>
+                    </a:prstGeom>
+                    <a:noFill/>
+                    <a:ln>
+                      <a:noFill/>
+                    </a:ln>
+                    <a:extLst>
+                      <a:ext uri="{53640926-AAD7-44D8-BBD7-CCE9431645EC}">
+                        <a14:shadowObscured xmlns:a14="http://schemas.microsoft.com/office/drawing/2010/main"/>
+                      </a:ext>
+                    </a:extLst>
+                  </pic:spPr>
+                </pic:pic>
+              </a:graphicData>
+            </a:graphic>
+          </wp:inline>
+        </w:drawing>
       </w:r>
     </w:p>
     <w:p>
@@ -2104,7 +2852,46 @@
           <w:rFonts w:ascii="Times New Roman" w:hAnsi="Times New Roman" w:cs="Times New Roman"/>
           <w:color w:val="auto"/>
         </w:rPr>
-        <w:t xml:space="preserve">Implemented a custom UART configuration for the LoRa module on the ESP32. This was done to address challenges encountered while multiplexing LoRa and GSM modules, both of which have long setup and initialization times. </w:t>
+        <w:t xml:space="preserve">Implemented a custom UART configuration for the </w:t>
+      </w:r>
+      <w:proofErr w:type="spellStart"/>
+      <w:r>
+        <w:rPr>
+          <w:rFonts w:ascii="Times New Roman" w:hAnsi="Times New Roman" w:cs="Times New Roman"/>
+          <w:color w:val="auto"/>
+        </w:rPr>
+        <w:t>LoRa</w:t>
+      </w:r>
+      <w:proofErr w:type="spellEnd"/>
+      <w:r>
+        <w:rPr>
+          <w:rFonts w:ascii="Times New Roman" w:hAnsi="Times New Roman" w:cs="Times New Roman"/>
+          <w:color w:val="auto"/>
+        </w:rPr>
+        <w:t xml:space="preserve"> module on the ESP32. This was done to address challenges encountered while multiplexing </w:t>
+      </w:r>
+      <w:proofErr w:type="spellStart"/>
+      <w:r>
+        <w:rPr>
+          <w:rFonts w:ascii="Times New Roman" w:hAnsi="Times New Roman" w:cs="Times New Roman"/>
+          <w:color w:val="auto"/>
+        </w:rPr>
+        <w:t>LoRa</w:t>
+      </w:r>
+      <w:proofErr w:type="spellEnd"/>
+      <w:r>
+        <w:rPr>
+          <w:rFonts w:ascii="Times New Roman" w:hAnsi="Times New Roman" w:cs="Times New Roman"/>
+          <w:color w:val="auto"/>
+        </w:rPr>
+        <w:t xml:space="preserve"> and GSM modules, both of which have long </w:t>
+      </w:r>
+      <w:r>
+        <w:rPr>
+          <w:rFonts w:ascii="Times New Roman" w:hAnsi="Times New Roman" w:cs="Times New Roman"/>
+          <w:color w:val="auto"/>
+        </w:rPr>
+        <w:t>setup and initialization times.</w:t>
       </w:r>
     </w:p>
     <w:p>
@@ -2142,23 +2929,301 @@
           <w:rFonts w:ascii="Times New Roman" w:hAnsi="Times New Roman" w:cs="Times New Roman"/>
           <w:color w:val="auto"/>
         </w:rPr>
-        <w:t xml:space="preserve">Identified boot failures caused by the use of strapping pins for peripheral connections. This issue was resolved by selecting logic-high strapping pins to avoid logic-level conflicts during ESP32 boot and reset cycles. </w:t>
-      </w:r>
-    </w:p>
-    <w:p>
-      <w:pPr>
+        <w:t>Identified boot failures caused by the use of strapping pins for peripheral connections. This issue was resolved by selecting logic-high strapping pins to avoid logic-level conflicts duri</w:t>
+      </w:r>
+      <w:r>
+        <w:rPr>
+          <w:rFonts w:ascii="Times New Roman" w:hAnsi="Times New Roman" w:cs="Times New Roman"/>
+          <w:color w:val="auto"/>
+        </w:rPr>
+        <w:t>ng ESP32 boot and reset cycles.</w:t>
+      </w:r>
+    </w:p>
+    <w:p>
+      <w:pPr>
+        <w:pStyle w:val="Default"/>
         <w:spacing w:after="240" w:line="360" w:lineRule="auto"/>
         <w:jc w:val="both"/>
         <w:rPr>
           <w:rFonts w:ascii="Times New Roman" w:hAnsi="Times New Roman" w:cs="Times New Roman"/>
-          <w:sz w:val="24"/>
-          <w:szCs w:val="24"/>
-        </w:rPr>
-      </w:pPr>
+          <w:color w:val="auto"/>
+        </w:rPr>
+      </w:pPr>
+    </w:p>
+    <w:p>
+      <w:pPr>
+        <w:pStyle w:val="Default"/>
+        <w:spacing w:after="240" w:line="360" w:lineRule="auto"/>
+        <w:jc w:val="both"/>
+        <w:rPr>
+          <w:rFonts w:ascii="Times New Roman" w:hAnsi="Times New Roman" w:cs="Times New Roman"/>
+          <w:color w:val="auto"/>
+        </w:rPr>
+      </w:pPr>
+      <w:bookmarkStart w:id="0" w:name="_GoBack"/>
+      <w:bookmarkEnd w:id="0"/>
+    </w:p>
+    <w:p>
+      <w:pPr>
+        <w:ind w:right="-279"/>
+        <w:jc w:val="both"/>
+        <w:rPr>
+          <w:rFonts w:ascii="Times New Roman" w:hAnsi="Times New Roman" w:cs="Times New Roman"/>
+          <w:sz w:val="24"/>
+          <w:szCs w:val="24"/>
+        </w:rPr>
+      </w:pPr>
+      <w:r>
+        <w:rPr>
+          <w:rFonts w:ascii="Times New Roman" w:hAnsi="Times New Roman" w:cs="Times New Roman"/>
+          <w:noProof/>
+        </w:rPr>
+        <w:t xml:space="preserve"> </w:t>
+      </w:r>
+      <w:r>
+        <w:rPr>
+          <w:rFonts w:ascii="Times New Roman" w:hAnsi="Times New Roman" w:cs="Times New Roman"/>
+          <w:sz w:val="24"/>
+          <w:szCs w:val="24"/>
+        </w:rPr>
+        <w:t>Sincerely,</w:t>
+      </w:r>
+    </w:p>
+    <w:p>
+      <w:pPr>
+        <w:ind w:right="-279"/>
+        <w:jc w:val="both"/>
+        <w:rPr>
+          <w:rFonts w:ascii="Times New Roman" w:hAnsi="Times New Roman" w:cs="Times New Roman"/>
+          <w:sz w:val="24"/>
+          <w:szCs w:val="24"/>
+        </w:rPr>
+      </w:pPr>
+      <w:r>
+        <w:rPr>
+          <w:rFonts w:ascii="Times New Roman" w:hAnsi="Times New Roman" w:cs="Times New Roman"/>
+          <w:noProof/>
+          <w:sz w:val="24"/>
+          <w:szCs w:val="24"/>
+        </w:rPr>
+        <w:drawing>
+          <wp:inline distT="0" distB="0" distL="0" distR="0" wp14:anchorId="691EF761" wp14:editId="64053813">
+            <wp:extent cx="1760220" cy="549910"/>
+            <wp:effectExtent l="0" t="0" r="0" b="2540"/>
+            <wp:docPr id="11" name="Picture 11" descr="C:\Users\LENOVO\Downloads\IMG_20250208_195326_Original.jpg"/>
+            <wp:cNvGraphicFramePr>
+              <a:graphicFrameLocks xmlns:a="http://schemas.openxmlformats.org/drawingml/2006/main" noChangeAspect="1"/>
+            </wp:cNvGraphicFramePr>
+            <a:graphic xmlns:a="http://schemas.openxmlformats.org/drawingml/2006/main">
+              <a:graphicData uri="http://schemas.openxmlformats.org/drawingml/2006/picture">
+                <pic:pic xmlns:pic="http://schemas.openxmlformats.org/drawingml/2006/picture">
+                  <pic:nvPicPr>
+                    <pic:cNvPr id="0" name="Picture 2" descr="C:\Users\LENOVO\Downloads\IMG_20250208_195326_Original.jpg"/>
+                    <pic:cNvPicPr>
+                      <a:picLocks noChangeAspect="1" noChangeArrowheads="1"/>
+                    </pic:cNvPicPr>
+                  </pic:nvPicPr>
+                  <pic:blipFill rotWithShape="1">
+                    <a:blip r:embed="rId16" cstate="print">
+                      <a:extLst>
+                        <a:ext uri="{28A0092B-C50C-407E-A947-70E740481C1C}">
+                          <a14:useLocalDpi xmlns:a14="http://schemas.microsoft.com/office/drawing/2010/main" val="0"/>
+                        </a:ext>
+                      </a:extLst>
+                    </a:blip>
+                    <a:srcRect t="25135" b="27125"/>
+                    <a:stretch/>
+                  </pic:blipFill>
+                  <pic:spPr bwMode="auto">
+                    <a:xfrm>
+                      <a:off x="0" y="0"/>
+                      <a:ext cx="1788276" cy="558675"/>
+                    </a:xfrm>
+                    <a:prstGeom prst="rect">
+                      <a:avLst/>
+                    </a:prstGeom>
+                    <a:noFill/>
+                    <a:ln>
+                      <a:noFill/>
+                    </a:ln>
+                    <a:extLst>
+                      <a:ext uri="{53640926-AAD7-44D8-BBD7-CCE9431645EC}">
+                        <a14:shadowObscured xmlns:a14="http://schemas.microsoft.com/office/drawing/2010/main"/>
+                      </a:ext>
+                    </a:extLst>
+                  </pic:spPr>
+                </pic:pic>
+              </a:graphicData>
+            </a:graphic>
+          </wp:inline>
+        </w:drawing>
+      </w:r>
+    </w:p>
+    <w:p>
+      <w:pPr>
+        <w:ind w:right="-279"/>
+        <w:rPr>
+          <w:rFonts w:ascii="Times New Roman" w:hAnsi="Times New Roman" w:cs="Times New Roman"/>
+          <w:b/>
+          <w:sz w:val="24"/>
+          <w:szCs w:val="24"/>
+        </w:rPr>
+      </w:pPr>
+      <w:r>
+        <w:rPr>
+          <w:rFonts w:ascii="Times New Roman" w:hAnsi="Times New Roman" w:cs="Times New Roman"/>
+          <w:b/>
+          <w:sz w:val="24"/>
+          <w:szCs w:val="24"/>
+        </w:rPr>
+        <w:t>Lt T</w:t>
+      </w:r>
+      <w:r>
+        <w:rPr>
+          <w:rFonts w:ascii="Times New Roman" w:hAnsi="Times New Roman" w:cs="Times New Roman"/>
+          <w:b/>
+          <w:sz w:val="24"/>
+          <w:szCs w:val="24"/>
+        </w:rPr>
+        <w:t xml:space="preserve">obias </w:t>
+      </w:r>
+      <w:r>
+        <w:rPr>
+          <w:rFonts w:ascii="Times New Roman" w:hAnsi="Times New Roman" w:cs="Times New Roman"/>
+          <w:b/>
+          <w:sz w:val="24"/>
+          <w:szCs w:val="24"/>
+        </w:rPr>
+        <w:t>N</w:t>
+      </w:r>
+      <w:r>
+        <w:rPr>
+          <w:rFonts w:ascii="Times New Roman" w:hAnsi="Times New Roman" w:cs="Times New Roman"/>
+          <w:b/>
+          <w:sz w:val="24"/>
+          <w:szCs w:val="24"/>
+        </w:rPr>
+        <w:t>ewman</w:t>
+      </w:r>
+      <w:r>
+        <w:rPr>
+          <w:rFonts w:ascii="Times New Roman" w:hAnsi="Times New Roman" w:cs="Times New Roman"/>
+          <w:b/>
+          <w:sz w:val="24"/>
+          <w:szCs w:val="24"/>
+        </w:rPr>
+        <w:t xml:space="preserve"> </w:t>
+      </w:r>
+      <w:proofErr w:type="spellStart"/>
+      <w:r>
+        <w:rPr>
+          <w:rFonts w:ascii="Times New Roman" w:hAnsi="Times New Roman" w:cs="Times New Roman"/>
+          <w:b/>
+          <w:sz w:val="24"/>
+          <w:szCs w:val="24"/>
+        </w:rPr>
+        <w:t>Muhanguzi</w:t>
+      </w:r>
+      <w:proofErr w:type="spellEnd"/>
+      <w:r>
+        <w:rPr>
+          <w:rFonts w:ascii="Times New Roman" w:hAnsi="Times New Roman" w:cs="Times New Roman"/>
+          <w:b/>
+          <w:sz w:val="24"/>
+          <w:szCs w:val="24"/>
+        </w:rPr>
+        <w:t xml:space="preserve"> </w:t>
+      </w:r>
+    </w:p>
+    <w:p>
+      <w:pPr>
+        <w:ind w:right="-279"/>
+        <w:rPr>
+          <w:rFonts w:ascii="Times New Roman" w:hAnsi="Times New Roman" w:cs="Times New Roman"/>
+          <w:sz w:val="24"/>
+          <w:szCs w:val="24"/>
+        </w:rPr>
+      </w:pPr>
+      <w:r>
+        <w:rPr>
+          <w:rFonts w:ascii="Times New Roman" w:hAnsi="Times New Roman" w:cs="Times New Roman"/>
+          <w:sz w:val="24"/>
+          <w:szCs w:val="24"/>
+        </w:rPr>
+        <w:t>MSc Student – Task 2.4</w:t>
+      </w:r>
+      <w:r>
+        <w:rPr>
+          <w:rFonts w:ascii="Times New Roman" w:hAnsi="Times New Roman" w:cs="Times New Roman"/>
+          <w:sz w:val="24"/>
+          <w:szCs w:val="24"/>
+        </w:rPr>
+        <w:t xml:space="preserve">, </w:t>
+      </w:r>
+      <w:proofErr w:type="spellStart"/>
+      <w:r>
+        <w:rPr>
+          <w:rFonts w:ascii="Times New Roman" w:hAnsi="Times New Roman" w:cs="Times New Roman"/>
+          <w:sz w:val="24"/>
+          <w:szCs w:val="24"/>
+        </w:rPr>
+        <w:t>AdEMNEA</w:t>
+      </w:r>
+      <w:proofErr w:type="spellEnd"/>
+      <w:r>
+        <w:rPr>
+          <w:rFonts w:ascii="Times New Roman" w:hAnsi="Times New Roman" w:cs="Times New Roman"/>
+          <w:sz w:val="24"/>
+          <w:szCs w:val="24"/>
+        </w:rPr>
+        <w:t xml:space="preserve"> Project</w:t>
+      </w:r>
+    </w:p>
+    <w:p>
+      <w:pPr>
+        <w:pStyle w:val="Default"/>
+        <w:spacing w:after="240" w:line="360" w:lineRule="auto"/>
+        <w:jc w:val="both"/>
+        <w:rPr>
+          <w:rFonts w:ascii="Times New Roman" w:hAnsi="Times New Roman" w:cs="Times New Roman"/>
+          <w:color w:val="auto"/>
+        </w:rPr>
+      </w:pPr>
+      <w:r>
+        <w:rPr>
+          <w:rFonts w:ascii="Times New Roman" w:hAnsi="Times New Roman" w:cs="Times New Roman"/>
+        </w:rPr>
+        <w:t>+2</w:t>
+      </w:r>
+      <w:r>
+        <w:rPr>
+          <w:rFonts w:ascii="Times New Roman" w:hAnsi="Times New Roman" w:cs="Times New Roman"/>
+        </w:rPr>
+        <w:t>56787675585</w:t>
+      </w:r>
+      <w:r>
+        <w:rPr>
+          <w:rFonts w:ascii="Times New Roman" w:hAnsi="Times New Roman" w:cs="Times New Roman"/>
+        </w:rPr>
+        <w:t xml:space="preserve">‬, </w:t>
+      </w:r>
+      <w:r>
+        <w:rPr>
+          <w:rStyle w:val="Hyperlink"/>
+          <w:rFonts w:ascii="Times New Roman" w:hAnsi="Times New Roman" w:cs="Times New Roman"/>
+        </w:rPr>
+        <w:t>tn.muhanguzi@ieee.org</w:t>
+      </w:r>
+      <w:r>
+        <w:rPr>
+          <w:rFonts w:ascii="Times New Roman" w:hAnsi="Times New Roman" w:cs="Times New Roman"/>
+        </w:rPr>
+        <w:t xml:space="preserve">         </w:t>
+      </w:r>
     </w:p>
     <w:sectPr>
       <w:pgSz w:w="12240" w:h="15840"/>
-      <w:pgMar w:top="1440" w:right="1183" w:bottom="1440" w:left="1276" w:header="708" w:footer="708" w:gutter="0"/>
+      <w:pgMar w:top="993" w:right="1183" w:bottom="993" w:left="1276" w:header="708" w:footer="708" w:gutter="0"/>
       <w:pgBorders w:display="firstPage" w:offsetFrom="page">
         <w:top w:val="single" w:sz="24" w:space="24" w:color="auto"/>
         <w:left w:val="single" w:sz="24" w:space="24" w:color="auto"/>
@@ -4082,6 +5147,17 @@
       <w:szCs w:val="21"/>
     </w:rPr>
   </w:style>
+  <w:style w:type="character" w:styleId="Hyperlink">
+    <w:name w:val="Hyperlink"/>
+    <w:basedOn w:val="DefaultParagraphFont"/>
+    <w:uiPriority w:val="99"/>
+    <w:unhideWhenUsed/>
+    <w:rsid w:val="000768F5"/>
+    <w:rPr>
+      <w:color w:val="0000FF"/>
+      <w:u w:val="single"/>
+    </w:rPr>
+  </w:style>
 </w:styles>
 </file>
 

</xml_diff>